<commit_message>
minor changes, one bullet point changed in highlights
</commit_message>
<xml_diff>
--- a/Documentation/highlights.docx
+++ b/Documentation/highlights.docx
@@ -92,6 +92,15 @@
           <w:sz w:val="24"/>
           <w:szCs w:val="24"/>
         </w:rPr>
+        <w:t xml:space="preserve">previous </w:t>
+      </w:r>
+      <w:bookmarkStart w:id="0" w:name="_GoBack"/>
+      <w:bookmarkEnd w:id="0"/>
+      <w:r>
+        <w:rPr>
+          <w:sz w:val="24"/>
+          <w:szCs w:val="24"/>
+        </w:rPr>
         <w:t>conclusions</w:t>
       </w:r>
       <w:r>
@@ -119,21 +128,28 @@
           <w:sz w:val="24"/>
           <w:szCs w:val="24"/>
         </w:rPr>
-        <w:t xml:space="preserve">Three factors </w:t>
-      </w:r>
-      <w:r>
-        <w:rPr>
-          <w:sz w:val="24"/>
-          <w:szCs w:val="24"/>
-        </w:rPr>
-        <w:t>were</w:t>
-      </w:r>
-      <w:r>
-        <w:rPr>
-          <w:sz w:val="24"/>
-          <w:szCs w:val="24"/>
-        </w:rPr>
-        <w:t xml:space="preserve"> identified as probably influencing the Neurofeedback results.</w:t>
+        <w:t xml:space="preserve">A more intensive </w:t>
+      </w:r>
+      <w:r>
+        <w:rPr>
+          <w:sz w:val="24"/>
+          <w:szCs w:val="24"/>
+        </w:rPr>
+        <w:t xml:space="preserve">Neurofeedback treatment </w:t>
+      </w:r>
+      <w:r>
+        <w:rPr>
+          <w:sz w:val="24"/>
+          <w:szCs w:val="24"/>
+        </w:rPr>
+        <w:t>seem</w:t>
+      </w:r>
+      <w:r>
+        <w:rPr>
+          <w:sz w:val="24"/>
+          <w:szCs w:val="24"/>
+        </w:rPr>
+        <w:t>s more efficient.</w:t>
       </w:r>
     </w:p>
     <w:p>
@@ -153,28 +169,7 @@
           <w:sz w:val="24"/>
           <w:szCs w:val="24"/>
         </w:rPr>
-        <w:t xml:space="preserve">A more intensive </w:t>
-      </w:r>
-      <w:r>
-        <w:rPr>
-          <w:sz w:val="24"/>
-          <w:szCs w:val="24"/>
-        </w:rPr>
-        <w:t xml:space="preserve">Neurofeedback treatment </w:t>
-      </w:r>
-      <w:r>
-        <w:rPr>
-          <w:sz w:val="24"/>
-          <w:szCs w:val="24"/>
-        </w:rPr>
-        <w:t>seem</w:t>
-      </w:r>
-      <w:r>
-        <w:rPr>
-          <w:sz w:val="24"/>
-          <w:szCs w:val="24"/>
-        </w:rPr>
-        <w:t>s more efficient.</w:t>
+        <w:t>A signal acquisition of good quality appears preferable.</w:t>
       </w:r>
     </w:p>
     <w:p>
@@ -194,7 +189,42 @@
           <w:sz w:val="24"/>
           <w:szCs w:val="24"/>
         </w:rPr>
-        <w:t>A signal acquisition of good quality appears preferable.</w:t>
+        <w:t>Assessments</w:t>
+      </w:r>
+      <w:r>
+        <w:rPr>
+          <w:sz w:val="24"/>
+          <w:szCs w:val="24"/>
+        </w:rPr>
+        <w:t xml:space="preserve"> </w:t>
+      </w:r>
+      <w:r>
+        <w:rPr>
+          <w:sz w:val="24"/>
+          <w:szCs w:val="24"/>
+        </w:rPr>
+        <w:t xml:space="preserve">of the ADHD symptoms </w:t>
+      </w:r>
+      <w:r>
+        <w:rPr>
+          <w:sz w:val="24"/>
+          <w:szCs w:val="24"/>
+        </w:rPr>
+        <w:t>by probably blind raters seem less favorable</w:t>
+      </w:r>
+      <w:r>
+        <w:rPr>
+          <w:sz w:val="24"/>
+          <w:szCs w:val="24"/>
+        </w:rPr>
+        <w:t>.</w:t>
+      </w:r>
+      <w:r>
+        <w:rPr>
+          <w:sz w:val="24"/>
+          <w:szCs w:val="24"/>
+        </w:rPr>
+        <w:t xml:space="preserve"> </w:t>
       </w:r>
     </w:p>
     <w:p>
@@ -214,42 +244,21 @@
           <w:sz w:val="24"/>
           <w:szCs w:val="24"/>
         </w:rPr>
-        <w:t>Assessments</w:t>
-      </w:r>
-      <w:r>
-        <w:rPr>
-          <w:sz w:val="24"/>
-          <w:szCs w:val="24"/>
-        </w:rPr>
-        <w:t xml:space="preserve"> </w:t>
-      </w:r>
-      <w:r>
-        <w:rPr>
-          <w:sz w:val="24"/>
-          <w:szCs w:val="24"/>
-        </w:rPr>
-        <w:t xml:space="preserve">of the ADHD symptoms </w:t>
-      </w:r>
-      <w:r>
-        <w:rPr>
-          <w:sz w:val="24"/>
-          <w:szCs w:val="24"/>
-        </w:rPr>
-        <w:t>by probably blind raters seem less favorable</w:t>
-      </w:r>
-      <w:r>
-        <w:rPr>
-          <w:sz w:val="24"/>
-          <w:szCs w:val="24"/>
-        </w:rPr>
-        <w:t>.</w:t>
-      </w:r>
-      <w:r>
-        <w:rPr>
-          <w:sz w:val="24"/>
-          <w:szCs w:val="24"/>
-        </w:rPr>
-        <w:t xml:space="preserve"> </w:t>
+        <w:t>P</w:t>
+      </w:r>
+      <w:r>
+        <w:rPr>
+          <w:sz w:val="24"/>
+          <w:szCs w:val="24"/>
+        </w:rPr>
+        <w:t>robably blind</w:t>
+      </w:r>
+      <w:r>
+        <w:rPr>
+          <w:sz w:val="24"/>
+          <w:szCs w:val="24"/>
+        </w:rPr>
+        <w:t xml:space="preserve"> assessments can hardly be used to assess placebo effect.</w:t>
       </w:r>
     </w:p>
     <w:p>
@@ -258,8 +267,6 @@
           <w:sz w:val="24"/>
         </w:rPr>
       </w:pPr>
-      <w:bookmarkStart w:id="0" w:name="_GoBack"/>
-      <w:bookmarkEnd w:id="0"/>
     </w:p>
     <w:sectPr>
       <w:pgSz w:w="12240" w:h="15840"/>

</xml_diff>

<commit_message>
louis comments taken into account (21.06)
</commit_message>
<xml_diff>
--- a/Documentation/highlights.docx
+++ b/Documentation/highlights.docx
@@ -41,74 +41,7 @@
           <w:sz w:val="24"/>
           <w:szCs w:val="24"/>
         </w:rPr>
-        <w:t xml:space="preserve">The </w:t>
-      </w:r>
-      <w:r>
-        <w:rPr>
-          <w:sz w:val="24"/>
-          <w:szCs w:val="24"/>
-        </w:rPr>
-        <w:t>update</w:t>
-      </w:r>
-      <w:r>
-        <w:rPr>
-          <w:sz w:val="24"/>
-          <w:szCs w:val="24"/>
-        </w:rPr>
-        <w:t xml:space="preserve"> of </w:t>
-      </w:r>
-      <w:proofErr w:type="spellStart"/>
-      <w:r>
-        <w:rPr>
-          <w:sz w:val="24"/>
-          <w:szCs w:val="24"/>
-        </w:rPr>
-        <w:t>Cortese</w:t>
-      </w:r>
-      <w:proofErr w:type="spellEnd"/>
-      <w:r>
-        <w:rPr>
-          <w:sz w:val="24"/>
-          <w:szCs w:val="24"/>
-        </w:rPr>
-        <w:t xml:space="preserve"> et al. </w:t>
-      </w:r>
-      <w:r>
-        <w:rPr>
-          <w:sz w:val="24"/>
-          <w:szCs w:val="24"/>
-        </w:rPr>
-        <w:t xml:space="preserve">meta-analysis </w:t>
-      </w:r>
-      <w:r>
-        <w:rPr>
-          <w:sz w:val="24"/>
-          <w:szCs w:val="24"/>
-        </w:rPr>
-        <w:t xml:space="preserve">confirms their </w:t>
-      </w:r>
-      <w:r>
-        <w:rPr>
-          <w:sz w:val="24"/>
-          <w:szCs w:val="24"/>
-        </w:rPr>
-        <w:t xml:space="preserve">previous </w:t>
-      </w:r>
-      <w:bookmarkStart w:id="0" w:name="_GoBack"/>
-      <w:bookmarkEnd w:id="0"/>
-      <w:r>
-        <w:rPr>
-          <w:sz w:val="24"/>
-          <w:szCs w:val="24"/>
-        </w:rPr>
-        <w:t>conclusions</w:t>
-      </w:r>
-      <w:r>
-        <w:rPr>
-          <w:sz w:val="24"/>
-          <w:szCs w:val="24"/>
-        </w:rPr>
-        <w:t>.</w:t>
+        <w:t>Standard NFB protocols show significant improvements on probably blind raters;</w:t>
       </w:r>
     </w:p>
     <w:p>
@@ -135,21 +68,28 @@
           <w:sz w:val="24"/>
           <w:szCs w:val="24"/>
         </w:rPr>
-        <w:t xml:space="preserve">Neurofeedback treatment </w:t>
-      </w:r>
-      <w:r>
-        <w:rPr>
-          <w:sz w:val="24"/>
-          <w:szCs w:val="24"/>
-        </w:rPr>
-        <w:t>seem</w:t>
-      </w:r>
-      <w:r>
-        <w:rPr>
-          <w:sz w:val="24"/>
-          <w:szCs w:val="24"/>
-        </w:rPr>
-        <w:t>s more efficient.</w:t>
+        <w:t xml:space="preserve">Neurofeedback </w:t>
+      </w:r>
+      <w:r>
+        <w:rPr>
+          <w:sz w:val="24"/>
+          <w:szCs w:val="24"/>
+        </w:rPr>
+        <w:t>protocol</w:t>
+      </w:r>
+      <w:r>
+        <w:rPr>
+          <w:sz w:val="24"/>
+          <w:szCs w:val="24"/>
+        </w:rPr>
+        <w:t xml:space="preserve"> </w:t>
+      </w:r>
+      <w:r>
+        <w:rPr>
+          <w:sz w:val="24"/>
+          <w:szCs w:val="24"/>
+        </w:rPr>
+        <w:t>associates with higher efficacy;</w:t>
       </w:r>
     </w:p>
     <w:p>
@@ -169,7 +109,7 @@
           <w:sz w:val="24"/>
           <w:szCs w:val="24"/>
         </w:rPr>
-        <w:t>A signal acquisition of good quality appears preferable.</w:t>
+        <w:t>High-end EEG systems improve the effectiveness of NFB in ADHD;</w:t>
       </w:r>
     </w:p>
     <w:p>
@@ -189,35 +129,21 @@
           <w:sz w:val="24"/>
           <w:szCs w:val="24"/>
         </w:rPr>
-        <w:t>Assessments</w:t>
-      </w:r>
-      <w:r>
-        <w:rPr>
-          <w:sz w:val="24"/>
-          <w:szCs w:val="24"/>
-        </w:rPr>
-        <w:t xml:space="preserve"> </w:t>
-      </w:r>
-      <w:r>
-        <w:rPr>
-          <w:sz w:val="24"/>
-          <w:szCs w:val="24"/>
-        </w:rPr>
-        <w:t xml:space="preserve">of the ADHD symptoms </w:t>
-      </w:r>
-      <w:r>
-        <w:rPr>
-          <w:sz w:val="24"/>
-          <w:szCs w:val="24"/>
-        </w:rPr>
-        <w:t>by probably blind raters seem less favorable</w:t>
-      </w:r>
-      <w:r>
-        <w:rPr>
-          <w:sz w:val="24"/>
-          <w:szCs w:val="24"/>
-        </w:rPr>
-        <w:t>.</w:t>
+        <w:t>Therapeutic efficacy measured by teachers is reduce</w:t>
+      </w:r>
+      <w:r>
+        <w:rPr>
+          <w:sz w:val="24"/>
+          <w:szCs w:val="24"/>
+        </w:rPr>
+        <w:t>d</w:t>
+      </w:r>
+      <w:r>
+        <w:rPr>
+          <w:sz w:val="24"/>
+          <w:szCs w:val="24"/>
+        </w:rPr>
+        <w:t xml:space="preserve"> compared to parents; </w:t>
       </w:r>
       <w:r>
         <w:rPr>
@@ -244,21 +170,14 @@
           <w:sz w:val="24"/>
           <w:szCs w:val="24"/>
         </w:rPr>
-        <w:t>P</w:t>
-      </w:r>
-      <w:r>
-        <w:rPr>
-          <w:sz w:val="24"/>
-          <w:szCs w:val="24"/>
-        </w:rPr>
-        <w:t>robably blind</w:t>
-      </w:r>
-      <w:r>
-        <w:rPr>
-          <w:sz w:val="24"/>
-          <w:szCs w:val="24"/>
-        </w:rPr>
-        <w:t xml:space="preserve"> assessments can hardly be used to assess placebo effect.</w:t>
+        <w:t>The use of teacher ratings to estimate placebo effect is questionable</w:t>
+      </w:r>
+      <w:r>
+        <w:rPr>
+          <w:sz w:val="24"/>
+          <w:szCs w:val="24"/>
+        </w:rPr>
+        <w:t>.</w:t>
       </w:r>
     </w:p>
     <w:p>
@@ -267,6 +186,8 @@
           <w:sz w:val="24"/>
         </w:rPr>
       </w:pPr>
+      <w:bookmarkStart w:id="0" w:name="_GoBack"/>
+      <w:bookmarkEnd w:id="0"/>
     </w:p>
     <w:sectPr>
       <w:pgSz w:w="12240" w:h="15840"/>

</xml_diff>